<commit_message>
report v01 versionado, v02 aberto (conteúdo idêntico)
</commit_message>
<xml_diff>
--- a/report/analise_dados_FP_2017-v01.docx
+++ b/report/analise_dados_FP_2017-v01.docx
@@ -93,7 +93,7 @@
         <w:t xml:space="preserve"> </w:t>
       </w:r>
       <w:r>
-        <w:t xml:space="preserve">analise_dados_FP_2017</w:t>
+        <w:t xml:space="preserve">analise_dados_FP_2017-v01</w:t>
       </w:r>
     </w:p>
     <w:p>
@@ -4691,7 +4691,7 @@
     </w:lvl>
   </w:abstractNum>
   <w:abstractNum w:abstractNumId="990">
-    <w:nsid w:val="419578ca"/>
+    <w:nsid w:val="1171fc1f"/>
     <w:multiLevelType w:val="multilevel"/>
     <w:lvl w:ilvl="0">
       <w:numFmt w:val="bullet"/>
@@ -4772,7 +4772,7 @@
     </w:lvl>
   </w:abstractNum>
   <w:abstractNum w:abstractNumId="991">
-    <w:nsid w:val="c25b40fa"/>
+    <w:nsid w:val="303b0479"/>
     <w:multiLevelType w:val="multilevel"/>
     <w:lvl w:ilvl="0">
       <w:numFmt w:val="bullet"/>

</xml_diff>